<commit_message>
small changes to testing plans
</commit_message>
<xml_diff>
--- a/Testing Plans.docx
+++ b/Testing Plans.docx
@@ -7,13 +7,87 @@
         <w:t>White Box Testing</w:t>
       </w:r>
     </w:p>
+    <w:p>
+      <w:r>
+        <w:tab/>
+        <w:t>Testing Phase 1 and 2</w:t>
+      </w:r>
+    </w:p>
     <w:p/>
     <w:p>
       <w:r>
-        <w:t>Black Box Testing</w:t>
-      </w:r>
+        <w:tab/>
+        <w:t xml:space="preserve">In our first testing phase we test the general functionality of our project. We control if the </w:t>
+      </w:r>
+    </w:p>
+    <w:p>
+      <w:pPr>
+        <w:pStyle w:val="ListParagraph"/>
+        <w:numPr>
+          <w:ilvl w:val="0"/>
+          <w:numId w:val="1"/>
+        </w:numPr>
+      </w:pPr>
+      <w:r>
+        <w:t>Rendering</w:t>
+      </w:r>
+    </w:p>
+    <w:p>
+      <w:pPr>
+        <w:pStyle w:val="ListParagraph"/>
+        <w:numPr>
+          <w:ilvl w:val="0"/>
+          <w:numId w:val="1"/>
+        </w:numPr>
+      </w:pPr>
+      <w:r>
+        <w:t>camera movement</w:t>
+      </w:r>
+    </w:p>
+    <w:p>
+      <w:pPr>
+        <w:pStyle w:val="ListParagraph"/>
+        <w:numPr>
+          <w:ilvl w:val="0"/>
+          <w:numId w:val="1"/>
+        </w:numPr>
+      </w:pPr>
+      <w:r>
+        <w:t xml:space="preserve">input registration </w:t>
+      </w:r>
+    </w:p>
+    <w:p>
+      <w:pPr>
+        <w:ind w:left="360"/>
+      </w:pPr>
       <w:bookmarkStart w:id="0" w:name="_GoBack"/>
       <w:bookmarkEnd w:id="0"/>
+    </w:p>
+    <w:p/>
+    <w:p>
+      <w:r>
+        <w:t>Camera + button input test:</w:t>
+      </w:r>
+    </w:p>
+    <w:p>
+      <w:r>
+        <w:tab/>
+        <w:t>Press button to move and rotate camera</w:t>
+      </w:r>
+    </w:p>
+    <w:p>
+      <w:r>
+        <w:t>Black Box Testing</w:t>
+      </w:r>
+    </w:p>
+    <w:p>
+      <w:r>
+        <w:tab/>
+        <w:t>Testing Phase 3</w:t>
+      </w:r>
+      <w:r>
+        <w:tab/>
+      </w:r>
     </w:p>
     <w:sectPr>
       <w:pgSz w:w="11906" w:h="16838"/>
@@ -23,6 +97,126 @@
     </w:sectPr>
   </w:body>
 </w:document>
+</file>
+
+<file path=word/numbering.xml><?xml version="1.0" encoding="utf-8"?>
+<w:numbering xmlns:wpc="http://schemas.microsoft.com/office/word/2010/wordprocessingCanvas" xmlns:cx="http://schemas.microsoft.com/office/drawing/2014/chartex" xmlns:mc="http://schemas.openxmlformats.org/markup-compatibility/2006" xmlns:o="urn:schemas-microsoft-com:office:office" xmlns:r="http://schemas.openxmlformats.org/officeDocument/2006/relationships" xmlns:m="http://schemas.openxmlformats.org/officeDocument/2006/math" xmlns:v="urn:schemas-microsoft-com:vml" xmlns:wp14="http://schemas.microsoft.com/office/word/2010/wordprocessingDrawing" xmlns:wp="http://schemas.openxmlformats.org/drawingml/2006/wordprocessingDrawing" xmlns:w10="urn:schemas-microsoft-com:office:word" xmlns:w="http://schemas.openxmlformats.org/wordprocessingml/2006/main" xmlns:w14="http://schemas.microsoft.com/office/word/2010/wordml" xmlns:w15="http://schemas.microsoft.com/office/word/2012/wordml" xmlns:w16se="http://schemas.microsoft.com/office/word/2015/wordml/symex" xmlns:wpg="http://schemas.microsoft.com/office/word/2010/wordprocessingGroup" xmlns:wpi="http://schemas.microsoft.com/office/word/2010/wordprocessingInk" xmlns:wne="http://schemas.microsoft.com/office/word/2006/wordml" xmlns:wps="http://schemas.microsoft.com/office/word/2010/wordprocessingShape" mc:Ignorable="w14 w15 w16se wp14">
+  <w:abstractNum w:abstractNumId="0" w15:restartNumberingAfterBreak="0">
+    <w:nsid w:val="724F0149"/>
+    <w:multiLevelType w:val="hybridMultilevel"/>
+    <w:tmpl w:val="57B6754C"/>
+    <w:lvl w:ilvl="0" w:tplc="D994A5AC">
+      <w:numFmt w:val="bullet"/>
+      <w:lvlText w:val="-"/>
+      <w:lvlJc w:val="left"/>
+      <w:pPr>
+        <w:ind w:left="720" w:hanging="360"/>
+      </w:pPr>
+      <w:rPr>
+        <w:rFonts w:ascii="Calibri" w:eastAsiaTheme="minorHAnsi" w:hAnsi="Calibri" w:cs="Calibri" w:hint="default"/>
+      </w:rPr>
+    </w:lvl>
+    <w:lvl w:ilvl="1" w:tplc="08090003" w:tentative="1">
+      <w:start w:val="1"/>
+      <w:numFmt w:val="bullet"/>
+      <w:lvlText w:val="o"/>
+      <w:lvlJc w:val="left"/>
+      <w:pPr>
+        <w:ind w:left="1440" w:hanging="360"/>
+      </w:pPr>
+      <w:rPr>
+        <w:rFonts w:ascii="Courier New" w:hAnsi="Courier New" w:cs="Courier New" w:hint="default"/>
+      </w:rPr>
+    </w:lvl>
+    <w:lvl w:ilvl="2" w:tplc="08090005" w:tentative="1">
+      <w:start w:val="1"/>
+      <w:numFmt w:val="bullet"/>
+      <w:lvlText w:val=""/>
+      <w:lvlJc w:val="left"/>
+      <w:pPr>
+        <w:ind w:left="2160" w:hanging="360"/>
+      </w:pPr>
+      <w:rPr>
+        <w:rFonts w:ascii="Wingdings" w:hAnsi="Wingdings" w:hint="default"/>
+      </w:rPr>
+    </w:lvl>
+    <w:lvl w:ilvl="3" w:tplc="08090001" w:tentative="1">
+      <w:start w:val="1"/>
+      <w:numFmt w:val="bullet"/>
+      <w:lvlText w:val=""/>
+      <w:lvlJc w:val="left"/>
+      <w:pPr>
+        <w:ind w:left="2880" w:hanging="360"/>
+      </w:pPr>
+      <w:rPr>
+        <w:rFonts w:ascii="Symbol" w:hAnsi="Symbol" w:hint="default"/>
+      </w:rPr>
+    </w:lvl>
+    <w:lvl w:ilvl="4" w:tplc="08090003" w:tentative="1">
+      <w:start w:val="1"/>
+      <w:numFmt w:val="bullet"/>
+      <w:lvlText w:val="o"/>
+      <w:lvlJc w:val="left"/>
+      <w:pPr>
+        <w:ind w:left="3600" w:hanging="360"/>
+      </w:pPr>
+      <w:rPr>
+        <w:rFonts w:ascii="Courier New" w:hAnsi="Courier New" w:cs="Courier New" w:hint="default"/>
+      </w:rPr>
+    </w:lvl>
+    <w:lvl w:ilvl="5" w:tplc="08090005" w:tentative="1">
+      <w:start w:val="1"/>
+      <w:numFmt w:val="bullet"/>
+      <w:lvlText w:val=""/>
+      <w:lvlJc w:val="left"/>
+      <w:pPr>
+        <w:ind w:left="4320" w:hanging="360"/>
+      </w:pPr>
+      <w:rPr>
+        <w:rFonts w:ascii="Wingdings" w:hAnsi="Wingdings" w:hint="default"/>
+      </w:rPr>
+    </w:lvl>
+    <w:lvl w:ilvl="6" w:tplc="08090001" w:tentative="1">
+      <w:start w:val="1"/>
+      <w:numFmt w:val="bullet"/>
+      <w:lvlText w:val=""/>
+      <w:lvlJc w:val="left"/>
+      <w:pPr>
+        <w:ind w:left="5040" w:hanging="360"/>
+      </w:pPr>
+      <w:rPr>
+        <w:rFonts w:ascii="Symbol" w:hAnsi="Symbol" w:hint="default"/>
+      </w:rPr>
+    </w:lvl>
+    <w:lvl w:ilvl="7" w:tplc="08090003" w:tentative="1">
+      <w:start w:val="1"/>
+      <w:numFmt w:val="bullet"/>
+      <w:lvlText w:val="o"/>
+      <w:lvlJc w:val="left"/>
+      <w:pPr>
+        <w:ind w:left="5760" w:hanging="360"/>
+      </w:pPr>
+      <w:rPr>
+        <w:rFonts w:ascii="Courier New" w:hAnsi="Courier New" w:cs="Courier New" w:hint="default"/>
+      </w:rPr>
+    </w:lvl>
+    <w:lvl w:ilvl="8" w:tplc="08090005" w:tentative="1">
+      <w:start w:val="1"/>
+      <w:numFmt w:val="bullet"/>
+      <w:lvlText w:val=""/>
+      <w:lvlJc w:val="left"/>
+      <w:pPr>
+        <w:ind w:left="6480" w:hanging="360"/>
+      </w:pPr>
+      <w:rPr>
+        <w:rFonts w:ascii="Wingdings" w:hAnsi="Wingdings" w:hint="default"/>
+      </w:rPr>
+    </w:lvl>
+  </w:abstractNum>
+  <w:num w:numId="1">
+    <w:abstractNumId w:val="0"/>
+  </w:num>
+</w:numbering>
 </file>
 
 <file path=word/styles.xml><?xml version="1.0" encoding="utf-8"?>
@@ -446,6 +640,17 @@
     <w:semiHidden/>
     <w:unhideWhenUsed/>
   </w:style>
+  <w:style w:type="paragraph" w:styleId="ListParagraph">
+    <w:name w:val="List Paragraph"/>
+    <w:basedOn w:val="Normal"/>
+    <w:uiPriority w:val="34"/>
+    <w:qFormat/>
+    <w:rsid w:val="00EA295A"/>
+    <w:pPr>
+      <w:ind w:left="720"/>
+      <w:contextualSpacing/>
+    </w:pPr>
+  </w:style>
 </w:styles>
 </file>
 

</xml_diff>

<commit_message>
Update Report and testing plans
Update Report and testing plans
</commit_message>
<xml_diff>
--- a/Testing Plans.docx
+++ b/Testing Plans.docx
@@ -60,21 +60,126 @@
       <w:pPr>
         <w:ind w:left="360"/>
       </w:pPr>
+    </w:p>
+    <w:p>
+      <w:r>
+        <w:t xml:space="preserve">Renderer </w:t>
+      </w:r>
+    </w:p>
+    <w:p>
+      <w:r>
+        <w:tab/>
+        <w:t>See if every object is rendered right</w:t>
+      </w:r>
+    </w:p>
+    <w:p>
+      <w:r>
+        <w:t>Camera + button input test:</w:t>
+      </w:r>
+    </w:p>
+    <w:p>
+      <w:r>
+        <w:tab/>
+        <w:t>Press button to move and rotate camera</w:t>
+      </w:r>
+    </w:p>
+    <w:p>
+      <w:r>
+        <w:t>Menu and mouse input test:</w:t>
+      </w:r>
+    </w:p>
+    <w:p>
+      <w:r>
+        <w:tab/>
+        <w:t>Do something when an option was clicked</w:t>
+      </w:r>
+    </w:p>
+    <w:p>
+      <w:r>
+        <w:t>Enemy AI Test:</w:t>
+      </w:r>
+    </w:p>
+    <w:p>
+      <w:r>
+        <w:tab/>
+        <w:t xml:space="preserve">Test if he chases when player is in his sight and attacks him when he’s nearby. See if he loses </w:t>
+      </w:r>
+      <w:r>
+        <w:tab/>
+        <w:t>interest when player is far away</w:t>
+      </w:r>
+    </w:p>
+    <w:p>
+      <w:r>
+        <w:t>Collision</w:t>
+      </w:r>
+    </w:p>
+    <w:p>
+      <w:r>
+        <w:tab/>
+        <w:t>Test if different objects are colliding when they approach each other with different speed</w:t>
+      </w:r>
+    </w:p>
+    <w:p>
+      <w:r>
+        <w:t>Pausing</w:t>
+      </w:r>
+    </w:p>
+    <w:p>
+      <w:r>
+        <w:tab/>
+        <w:t>See if every object stop doing their things when game is paused</w:t>
+      </w:r>
+    </w:p>
+    <w:p>
+      <w:r>
+        <w:t>Combat</w:t>
+      </w:r>
+    </w:p>
+    <w:p>
+      <w:r>
+        <w:tab/>
+        <w:t xml:space="preserve">See if player and enemies lose health when attacked and die when life &lt;= 0 and if attack </w:t>
+      </w:r>
+    </w:p>
+    <w:p>
+      <w:r>
+        <w:tab/>
+      </w:r>
+      <w:r>
+        <w:t>range is working</w:t>
+      </w:r>
+    </w:p>
+    <w:p>
+      <w:r>
+        <w:t>Transition</w:t>
+      </w:r>
+    </w:p>
+    <w:p>
+      <w:r>
+        <w:tab/>
+        <w:t>See if the transitions between the menus and game works</w:t>
+      </w:r>
+    </w:p>
+    <w:p>
+      <w:r>
+        <w:t xml:space="preserve">HUD </w:t>
+      </w:r>
+    </w:p>
+    <w:p>
+      <w:r>
+        <w:tab/>
+        <w:t xml:space="preserve">Control if the HUD is being updated when the health or inventory </w:t>
+      </w:r>
+      <w:r>
+        <w:t>is being changed</w:t>
+      </w:r>
       <w:bookmarkStart w:id="0" w:name="_GoBack"/>
       <w:bookmarkEnd w:id="0"/>
     </w:p>
     <w:p/>
-    <w:p>
-      <w:r>
-        <w:t>Camera + button input test:</w:t>
-      </w:r>
-    </w:p>
-    <w:p>
-      <w:r>
-        <w:tab/>
-        <w:t>Press button to move and rotate camera</w:t>
-      </w:r>
-    </w:p>
+    <w:p/>
+    <w:p/>
     <w:p>
       <w:r>
         <w:t>Black Box Testing</w:t>
@@ -82,6 +187,7 @@
     </w:p>
     <w:p>
       <w:r>
+        <w:lastRenderedPageBreak/>
         <w:tab/>
         <w:t>Testing Phase 3</w:t>
       </w:r>

</xml_diff>